<commit_message>
Reorganized file locations. Updated for compatibility with v7. Updated example files. Compiled v1.0.
</commit_message>
<xml_diff>
--- a/trunk/deploy/docs/LANDIS-II Landscape Habitat Output v1.0 User Guide.docx
+++ b/trunk/deploy/docs/LANDIS-II Landscape Habitat Output v1.0 User Guide.docx
@@ -25,21 +25,11 @@
       <w:r>
         <w:t xml:space="preserve"> v</w:t>
       </w:r>
-      <w:r>
-        <w:fldChar w:fldCharType="begin"/>
-      </w:r>
-      <w:r>
-        <w:instrText xml:space="preserve"> DOCPROPERTY  "Extension Version"  \* MERGEFORMAT </w:instrText>
-      </w:r>
-      <w:r>
-        <w:fldChar w:fldCharType="separate"/>
-      </w:r>
-      <w:r>
-        <w:t>1.0</w:t>
-      </w:r>
-      <w:r>
-        <w:fldChar w:fldCharType="end"/>
-      </w:r>
+      <w:fldSimple w:instr=" DOCPROPERTY  &quot;Extension Version&quot;  \* MERGEFORMAT ">
+        <w:r>
+          <w:t>1.0</w:t>
+        </w:r>
+      </w:fldSimple>
     </w:p>
     <w:p>
       <w:pPr>
@@ -1444,8 +1434,6 @@
           <w:fldChar w:fldCharType="end"/>
         </w:r>
       </w:hyperlink>
-      <w:bookmarkStart w:id="2" w:name="_GoBack"/>
-      <w:bookmarkEnd w:id="2"/>
     </w:p>
     <w:p>
       <w:pPr>
@@ -3527,15 +3515,15 @@
       <w:pPr>
         <w:pStyle w:val="Heading1"/>
       </w:pPr>
-      <w:bookmarkStart w:id="3" w:name="_Toc102232953"/>
-      <w:bookmarkStart w:id="4" w:name="_Toc24102686"/>
+      <w:bookmarkStart w:id="2" w:name="_Toc102232953"/>
+      <w:bookmarkStart w:id="3" w:name="_Toc24102686"/>
       <w:r>
         <w:lastRenderedPageBreak/>
         <w:t>Introduction</w:t>
       </w:r>
       <w:bookmarkEnd w:id="0"/>
+      <w:bookmarkEnd w:id="2"/>
       <w:bookmarkEnd w:id="3"/>
-      <w:bookmarkEnd w:id="4"/>
     </w:p>
     <w:p>
       <w:pPr>
@@ -3624,11 +3612,11 @@
         <w:pStyle w:val="Heading2"/>
         <w:ind w:right="76"/>
       </w:pPr>
-      <w:bookmarkStart w:id="5" w:name="_Toc24102687"/>
+      <w:bookmarkStart w:id="4" w:name="_Toc24102687"/>
       <w:r>
         <w:t>Extension Description</w:t>
       </w:r>
-      <w:bookmarkEnd w:id="5"/>
+      <w:bookmarkEnd w:id="4"/>
     </w:p>
     <w:p>
       <w:pPr>
@@ -3671,7 +3659,7 @@
         <w:pStyle w:val="Heading3"/>
         <w:ind w:right="76"/>
       </w:pPr>
-      <w:bookmarkStart w:id="6" w:name="_Toc24102688"/>
+      <w:bookmarkStart w:id="5" w:name="_Toc24102688"/>
       <w:r>
         <w:t>Habitat</w:t>
       </w:r>
@@ -3681,7 +3669,7 @@
       <w:r>
         <w:t>Modeling</w:t>
       </w:r>
-      <w:bookmarkEnd w:id="6"/>
+      <w:bookmarkEnd w:id="5"/>
     </w:p>
     <w:p>
       <w:pPr>
@@ -3721,7 +3709,7 @@
         <w:pStyle w:val="Heading3"/>
         <w:ind w:right="76"/>
       </w:pPr>
-      <w:bookmarkStart w:id="7" w:name="_Toc24102689"/>
+      <w:bookmarkStart w:id="6" w:name="_Toc24102689"/>
       <w:r>
         <w:t xml:space="preserve">Estimated </w:t>
       </w:r>
@@ -3731,7 +3719,7 @@
       <w:r>
         <w:t xml:space="preserve"> Quantity</w:t>
       </w:r>
-      <w:bookmarkEnd w:id="7"/>
+      <w:bookmarkEnd w:id="6"/>
     </w:p>
     <w:p>
       <w:pPr>
@@ -3853,11 +3841,11 @@
         <w:pStyle w:val="Heading3"/>
         <w:ind w:right="76"/>
       </w:pPr>
-      <w:bookmarkStart w:id="8" w:name="_Toc24102690"/>
+      <w:bookmarkStart w:id="7" w:name="_Toc24102690"/>
       <w:r>
         <w:t>Predictor Variables</w:t>
       </w:r>
-      <w:bookmarkEnd w:id="8"/>
+      <w:bookmarkEnd w:id="7"/>
     </w:p>
     <w:p>
       <w:pPr>
@@ -3875,11 +3863,11 @@
       <w:pPr>
         <w:pStyle w:val="Heading4"/>
       </w:pPr>
-      <w:bookmarkStart w:id="9" w:name="_Ref17983182"/>
+      <w:bookmarkStart w:id="8" w:name="_Ref17983182"/>
       <w:r>
         <w:t>Local Variables</w:t>
       </w:r>
-      <w:bookmarkEnd w:id="9"/>
+      <w:bookmarkEnd w:id="8"/>
     </w:p>
     <w:p>
       <w:pPr>
@@ -4075,11 +4063,11 @@
       <w:pPr>
         <w:pStyle w:val="Heading3"/>
       </w:pPr>
-      <w:bookmarkStart w:id="10" w:name="_Toc24102691"/>
+      <w:bookmarkStart w:id="9" w:name="_Toc24102691"/>
       <w:r>
         <w:t>Species Models</w:t>
       </w:r>
-      <w:bookmarkEnd w:id="10"/>
+      <w:bookmarkEnd w:id="9"/>
     </w:p>
     <w:p>
       <w:pPr>
@@ -4241,11 +4229,11 @@
       <w:pPr>
         <w:pStyle w:val="Heading3"/>
       </w:pPr>
-      <w:bookmarkStart w:id="11" w:name="_Toc24102692"/>
+      <w:bookmarkStart w:id="10" w:name="_Toc24102692"/>
       <w:r>
         <w:t>Bird Abundance Example</w:t>
       </w:r>
-      <w:bookmarkEnd w:id="11"/>
+      <w:bookmarkEnd w:id="10"/>
     </w:p>
     <w:p>
       <w:pPr>
@@ -4481,25 +4469,25 @@
         <w:pStyle w:val="Heading2"/>
         <w:ind w:right="76"/>
       </w:pPr>
-      <w:bookmarkStart w:id="12" w:name="_Toc24102693"/>
+      <w:bookmarkStart w:id="11" w:name="_Toc24102693"/>
       <w:r>
         <w:t>Major Releases</w:t>
       </w:r>
-      <w:bookmarkEnd w:id="12"/>
+      <w:bookmarkEnd w:id="11"/>
     </w:p>
     <w:p>
       <w:pPr>
         <w:pStyle w:val="Heading3"/>
         <w:ind w:right="76"/>
       </w:pPr>
-      <w:bookmarkStart w:id="13" w:name="_Toc24102694"/>
+      <w:bookmarkStart w:id="12" w:name="_Toc24102694"/>
       <w:r>
         <w:t xml:space="preserve">Version </w:t>
       </w:r>
       <w:r>
         <w:t>1.0</w:t>
       </w:r>
-      <w:bookmarkEnd w:id="13"/>
+      <w:bookmarkEnd w:id="12"/>
     </w:p>
     <w:p>
       <w:pPr>
@@ -4530,11 +4518,11 @@
         <w:pStyle w:val="Heading2"/>
         <w:ind w:right="76"/>
       </w:pPr>
-      <w:bookmarkStart w:id="14" w:name="_Toc24102695"/>
+      <w:bookmarkStart w:id="13" w:name="_Toc24102695"/>
       <w:r>
         <w:t>Minor Releases</w:t>
       </w:r>
-      <w:bookmarkEnd w:id="14"/>
+      <w:bookmarkEnd w:id="13"/>
     </w:p>
     <w:p>
       <w:pPr>
@@ -4550,18 +4538,18 @@
         <w:pStyle w:val="Heading2"/>
         <w:ind w:right="76"/>
       </w:pPr>
-      <w:bookmarkStart w:id="15" w:name="_Toc113769710"/>
-      <w:bookmarkStart w:id="16" w:name="_Toc113770926"/>
-      <w:bookmarkStart w:id="17" w:name="_Toc24102696"/>
+      <w:bookmarkStart w:id="14" w:name="_Toc113769710"/>
+      <w:bookmarkStart w:id="15" w:name="_Toc113770926"/>
+      <w:bookmarkStart w:id="16" w:name="_Toc24102696"/>
       <w:r>
         <w:t>Acknowledg</w:t>
       </w:r>
       <w:r>
         <w:t>ments</w:t>
       </w:r>
+      <w:bookmarkEnd w:id="14"/>
       <w:bookmarkEnd w:id="15"/>
       <w:bookmarkEnd w:id="16"/>
-      <w:bookmarkEnd w:id="17"/>
     </w:p>
     <w:p>
       <w:pPr>
@@ -4649,6 +4637,20 @@
       </w:r>
       <w:r>
         <w:t>Funding was provided by USDA AFRI (2012-68002-19896), USDA Forest Service Northern Research Station, and the USDA Forest Service National Fire Plan.</w:t>
+      </w:r>
+      <w:r>
+        <w:t xml:space="preserve"> </w:t>
+      </w:r>
+      <w:r>
+        <w:t xml:space="preserve"> </w:t>
+      </w:r>
+      <w:r>
+        <w:t xml:space="preserve">Data was collected for The National Forest Bird Monitoring Program and was funded by Chippewa </w:t>
+      </w:r>
+      <w:bookmarkStart w:id="17" w:name="_GoBack"/>
+      <w:bookmarkEnd w:id="17"/>
+      <w:r>
+        <w:t>National Forest.</w:t>
       </w:r>
     </w:p>
     <w:p>
@@ -4835,15 +4837,15 @@
         <w:pStyle w:val="Heading2"/>
         <w:ind w:right="76"/>
       </w:pPr>
-      <w:bookmarkStart w:id="22" w:name="_Toc112235332"/>
-      <w:bookmarkStart w:id="23" w:name="_Toc133386213"/>
-      <w:bookmarkStart w:id="24" w:name="_Toc133907148"/>
-      <w:bookmarkStart w:id="25" w:name="_Toc133934416"/>
-      <w:bookmarkStart w:id="26" w:name="_Toc24102699"/>
+      <w:bookmarkStart w:id="22" w:name="_Toc24102699"/>
+      <w:bookmarkStart w:id="23" w:name="_Toc112235332"/>
+      <w:bookmarkStart w:id="24" w:name="_Toc133386213"/>
+      <w:bookmarkStart w:id="25" w:name="_Toc133907148"/>
+      <w:bookmarkStart w:id="26" w:name="_Toc133934416"/>
       <w:r>
         <w:t>Example Input File</w:t>
       </w:r>
-      <w:bookmarkEnd w:id="26"/>
+      <w:bookmarkEnd w:id="22"/>
     </w:p>
     <w:p>
       <w:pPr>
@@ -9465,10 +9467,10 @@
       <w:r>
         <w:t>LandisData</w:t>
       </w:r>
-      <w:bookmarkEnd w:id="22"/>
       <w:bookmarkEnd w:id="23"/>
       <w:bookmarkEnd w:id="24"/>
       <w:bookmarkEnd w:id="25"/>
+      <w:bookmarkEnd w:id="26"/>
       <w:bookmarkEnd w:id="27"/>
       <w:proofErr w:type="spellEnd"/>
     </w:p>
@@ -14098,39 +14100,19 @@
         <w:tab w:val="right" w:pos="9000"/>
       </w:tabs>
     </w:pPr>
-    <w:r>
-      <w:fldChar w:fldCharType="begin"/>
-    </w:r>
-    <w:r>
-      <w:instrText xml:space="preserve"> DOCPROPERTY  "Extension Name"  \* MERGEFORMAT </w:instrText>
-    </w:r>
-    <w:r>
-      <w:fldChar w:fldCharType="separate"/>
-    </w:r>
-    <w:r>
-      <w:t>Landscape Habitat Output</w:t>
-    </w:r>
-    <w:r>
-      <w:fldChar w:fldCharType="end"/>
-    </w:r>
+    <w:fldSimple w:instr=" DOCPROPERTY  &quot;Extension Name&quot;  \* MERGEFORMAT ">
+      <w:r>
+        <w:t>Landscape Habitat Output</w:t>
+      </w:r>
+    </w:fldSimple>
     <w:r>
       <w:t xml:space="preserve"> v</w:t>
     </w:r>
-    <w:r>
-      <w:fldChar w:fldCharType="begin"/>
-    </w:r>
-    <w:r>
-      <w:instrText xml:space="preserve"> DOCPROPERTY  "Extension Version"  \* MERGEFORMAT </w:instrText>
-    </w:r>
-    <w:r>
-      <w:fldChar w:fldCharType="separate"/>
-    </w:r>
-    <w:r>
-      <w:t>1.0</w:t>
-    </w:r>
-    <w:r>
-      <w:fldChar w:fldCharType="end"/>
-    </w:r>
+    <w:fldSimple w:instr=" DOCPROPERTY  &quot;Extension Version&quot;  \* MERGEFORMAT ">
+      <w:r>
+        <w:t>1.0</w:t>
+      </w:r>
+    </w:fldSimple>
     <w:r>
       <w:tab/>
     </w:r>
@@ -16374,7 +16356,7 @@
 </file>
 
 <file path=customXml/itemProps1.xml><?xml version="1.0" encoding="utf-8"?>
-<ds:datastoreItem xmlns:ds="http://schemas.openxmlformats.org/officeDocument/2006/customXml" ds:itemID="{3E8D577A-20C1-4C53-9FC5-057C6634FF86}">
+<ds:datastoreItem xmlns:ds="http://schemas.openxmlformats.org/officeDocument/2006/customXml" ds:itemID="{EFC8CA6B-7F5D-47CA-96E8-10F20ECE6EFF}">
   <ds:schemaRefs>
     <ds:schemaRef ds:uri="http://schemas.openxmlformats.org/officeDocument/2006/bibliography"/>
   </ds:schemaRefs>

</xml_diff>